<commit_message>
this is commit from asian time zone guy
</commit_message>
<xml_diff>
--- a/anatapur clgs.docx
+++ b/anatapur clgs.docx
@@ -2,7 +2,13 @@
 <file path=word/document.xml><?xml version="1.0" encoding="utf-8"?>
 <w:document xmlns:wpc="http://schemas.microsoft.com/office/word/2010/wordprocessingCanvas" xmlns:mc="http://schemas.openxmlformats.org/markup-compatibility/2006" xmlns:o="urn:schemas-microsoft-com:office:office" xmlns:r="http://schemas.openxmlformats.org/officeDocument/2006/relationships" xmlns:m="http://schemas.openxmlformats.org/officeDocument/2006/math" xmlns:v="urn:schemas-microsoft-com:vml" xmlns:wp14="http://schemas.microsoft.com/office/word/2010/wordprocessingDrawing" xmlns:wp="http://schemas.openxmlformats.org/drawingml/2006/wordprocessingDrawing" xmlns:w10="urn:schemas-microsoft-com:office:word" xmlns:w="http://schemas.openxmlformats.org/wordprocessingml/2006/main" xmlns:w14="http://schemas.microsoft.com/office/word/2010/wordml" xmlns:wpg="http://schemas.microsoft.com/office/word/2010/wordprocessingGroup" xmlns:wpi="http://schemas.microsoft.com/office/word/2010/wordprocessingInk" xmlns:wne="http://schemas.microsoft.com/office/word/2006/wordml" xmlns:wps="http://schemas.microsoft.com/office/word/2010/wordprocessingShape" mc:Ignorable="w14 wp14">
   <w:body>
-    <w:p/>
+    <w:p>
+      <w:r>
+        <w:t>Akhil</w:t>
+      </w:r>
+      <w:bookmarkStart w:id="0" w:name="_GoBack"/>
+      <w:bookmarkEnd w:id="0"/>
+    </w:p>
     <w:tbl>
       <w:tblPr>
         <w:tblStyle w:val="TableGrid"/>
@@ -48,42 +54,16 @@
             <w:pPr>
               <w:ind w:left="288"/>
             </w:pPr>
-            <w:proofErr w:type="spellStart"/>
-            <w:r>
-              <w:t>Anantha</w:t>
-            </w:r>
-            <w:proofErr w:type="spellEnd"/>
-            <w:r>
-              <w:t xml:space="preserve"> Lakshmi Institute of Technology &amp;amp; Sciences,</w:t>
-            </w:r>
-          </w:p>
-          <w:p>
-            <w:pPr>
-              <w:ind w:left="288"/>
-            </w:pPr>
-            <w:proofErr w:type="spellStart"/>
-            <w:r>
-              <w:t>Itikalapalli</w:t>
-            </w:r>
-            <w:proofErr w:type="spellEnd"/>
-            <w:r>
-              <w:t xml:space="preserve">, </w:t>
-            </w:r>
-            <w:proofErr w:type="spellStart"/>
-            <w:r>
-              <w:t>Anantapur</w:t>
-            </w:r>
-            <w:proofErr w:type="spellEnd"/>
-            <w:r>
-              <w:t xml:space="preserve"> Rural </w:t>
-            </w:r>
-            <w:proofErr w:type="spellStart"/>
-            <w:r>
-              <w:t>Mandal</w:t>
-            </w:r>
-            <w:proofErr w:type="spellEnd"/>
-            <w:r>
-              <w:t>,</w:t>
+            <w:r>
+              <w:t>Anantha Lakshmi Institute of Technology &amp;amp; Sciences,</w:t>
+            </w:r>
+          </w:p>
+          <w:p>
+            <w:pPr>
+              <w:ind w:left="288"/>
+            </w:pPr>
+            <w:r>
+              <w:t>Itikalapalli, Anantapur Rural Mandal,</w:t>
             </w:r>
           </w:p>
           <w:p>
@@ -137,55 +117,24 @@
             <w:pPr>
               <w:ind w:left="288"/>
             </w:pPr>
-            <w:proofErr w:type="spellStart"/>
-            <w:r>
-              <w:t>Peddaguddampalli</w:t>
-            </w:r>
-            <w:proofErr w:type="spellEnd"/>
-            <w:r>
-              <w:t xml:space="preserve"> (V), </w:t>
-            </w:r>
-            <w:proofErr w:type="spellStart"/>
-            <w:r>
-              <w:t>Beerepalli</w:t>
-            </w:r>
-            <w:proofErr w:type="spellEnd"/>
-            <w:r>
-              <w:t>(P)</w:t>
-            </w:r>
-          </w:p>
-          <w:p>
-            <w:pPr>
-              <w:ind w:left="288"/>
-            </w:pPr>
-            <w:proofErr w:type="spellStart"/>
-            <w:r>
-              <w:t>H.S.Mandir</w:t>
-            </w:r>
-            <w:proofErr w:type="spellEnd"/>
-            <w:r>
-              <w:t xml:space="preserve"> S.O, </w:t>
-            </w:r>
-            <w:proofErr w:type="spellStart"/>
-            <w:r>
-              <w:t>Hindupur</w:t>
-            </w:r>
-            <w:proofErr w:type="spellEnd"/>
-            <w:r>
-              <w:t>,</w:t>
-            </w:r>
-          </w:p>
-          <w:p>
-            <w:pPr>
-              <w:ind w:left="288"/>
-            </w:pPr>
-            <w:proofErr w:type="spellStart"/>
-            <w:r>
-              <w:t>Anantapur</w:t>
-            </w:r>
-            <w:proofErr w:type="spellEnd"/>
-            <w:r>
-              <w:t xml:space="preserve"> Dist.-515 212.</w:t>
+            <w:r>
+              <w:t>Peddaguddampalli (V), Beerepalli(P)</w:t>
+            </w:r>
+          </w:p>
+          <w:p>
+            <w:pPr>
+              <w:ind w:left="288"/>
+            </w:pPr>
+            <w:r>
+              <w:t>H.S.Mandir S.O, Hindupur,</w:t>
+            </w:r>
+          </w:p>
+          <w:p>
+            <w:pPr>
+              <w:ind w:left="288"/>
+            </w:pPr>
+            <w:r>
+              <w:t>Anantapur Dist.-515 212.</w:t>
             </w:r>
           </w:p>
         </w:tc>
@@ -225,26 +174,16 @@
             <w:pPr>
               <w:ind w:left="288"/>
             </w:pPr>
-            <w:proofErr w:type="spellStart"/>
-            <w:r>
-              <w:t>Chiranjeevi</w:t>
-            </w:r>
-            <w:proofErr w:type="spellEnd"/>
-            <w:r>
-              <w:t xml:space="preserve"> Reddy Institute of Engineering &amp;amp; Technology,</w:t>
-            </w:r>
-          </w:p>
-          <w:p>
-            <w:pPr>
-              <w:ind w:left="288"/>
-            </w:pPr>
-            <w:proofErr w:type="spellStart"/>
-            <w:r>
-              <w:t>Rachanapally</w:t>
-            </w:r>
-            <w:proofErr w:type="spellEnd"/>
-            <w:r>
-              <w:t xml:space="preserve"> (V), Bellary Road,</w:t>
+            <w:r>
+              <w:t>Chiranjeevi Reddy Institute of Engineering &amp;amp; Technology,</w:t>
+            </w:r>
+          </w:p>
+          <w:p>
+            <w:pPr>
+              <w:ind w:left="288"/>
+            </w:pPr>
+            <w:r>
+              <w:t>Rachanapally (V), Bellary Road,</w:t>
             </w:r>
           </w:p>
           <w:p>
@@ -299,28 +238,15 @@
               <w:ind w:left="288"/>
             </w:pPr>
             <w:r>
-              <w:t xml:space="preserve">NH-7, </w:t>
-            </w:r>
-            <w:proofErr w:type="spellStart"/>
-            <w:r>
-              <w:t>Gooty</w:t>
-            </w:r>
-            <w:proofErr w:type="spellEnd"/>
-            <w:r>
-              <w:t>,</w:t>
-            </w:r>
-          </w:p>
-          <w:p>
-            <w:pPr>
-              <w:ind w:left="288"/>
-            </w:pPr>
-            <w:proofErr w:type="spellStart"/>
-            <w:r>
-              <w:t>Anantapur</w:t>
-            </w:r>
-            <w:proofErr w:type="spellEnd"/>
-            <w:r>
-              <w:t xml:space="preserve"> Dist-515 401.</w:t>
+              <w:t>NH-7, Gooty,</w:t>
+            </w:r>
+          </w:p>
+          <w:p>
+            <w:pPr>
+              <w:ind w:left="288"/>
+            </w:pPr>
+            <w:r>
+              <w:t>Anantapur Dist-515 401.</w:t>
             </w:r>
           </w:p>
         </w:tc>
@@ -360,71 +286,32 @@
             <w:pPr>
               <w:ind w:left="288"/>
             </w:pPr>
-            <w:proofErr w:type="spellStart"/>
-            <w:r>
-              <w:t>Intell</w:t>
-            </w:r>
-            <w:proofErr w:type="spellEnd"/>
-            <w:r>
-              <w:t xml:space="preserve"> Engineering College,</w:t>
-            </w:r>
-          </w:p>
-          <w:p>
-            <w:pPr>
-              <w:ind w:left="288"/>
-            </w:pPr>
-            <w:r>
-              <w:t xml:space="preserve">Intel Campus, </w:t>
-            </w:r>
-            <w:proofErr w:type="spellStart"/>
-            <w:r>
-              <w:t>Akkampally</w:t>
-            </w:r>
-            <w:proofErr w:type="spellEnd"/>
-            <w:r>
-              <w:t xml:space="preserve"> Cross,</w:t>
-            </w:r>
-          </w:p>
-          <w:p>
-            <w:pPr>
-              <w:ind w:left="288"/>
-            </w:pPr>
-            <w:proofErr w:type="spellStart"/>
-            <w:r>
-              <w:t>Kalyan</w:t>
-            </w:r>
-            <w:proofErr w:type="spellEnd"/>
-            <w:r>
-              <w:t xml:space="preserve"> </w:t>
-            </w:r>
-            <w:proofErr w:type="spellStart"/>
-            <w:r>
-              <w:t>Durg</w:t>
-            </w:r>
-            <w:proofErr w:type="spellEnd"/>
-            <w:r>
-              <w:t xml:space="preserve"> Road,</w:t>
-            </w:r>
-          </w:p>
-          <w:p>
-            <w:pPr>
-              <w:ind w:left="288"/>
-            </w:pPr>
-            <w:proofErr w:type="spellStart"/>
-            <w:r>
-              <w:t>Anantapur</w:t>
-            </w:r>
-            <w:proofErr w:type="spellEnd"/>
-            <w:r>
-              <w:t xml:space="preserve"> </w:t>
-            </w:r>
-            <w:proofErr w:type="spellStart"/>
-            <w:r>
-              <w:t>Dist</w:t>
-            </w:r>
-            <w:proofErr w:type="spellEnd"/>
-            <w:r>
-              <w:t xml:space="preserve"> – 515 001.</w:t>
+            <w:r>
+              <w:t>Intell Engineering College,</w:t>
+            </w:r>
+          </w:p>
+          <w:p>
+            <w:pPr>
+              <w:ind w:left="288"/>
+            </w:pPr>
+            <w:r>
+              <w:t>Intel Campus, Akkampally Cross,</w:t>
+            </w:r>
+          </w:p>
+          <w:p>
+            <w:pPr>
+              <w:ind w:left="288"/>
+            </w:pPr>
+            <w:r>
+              <w:t>Kalyan Durg Road,</w:t>
+            </w:r>
+          </w:p>
+          <w:p>
+            <w:pPr>
+              <w:ind w:left="288"/>
+            </w:pPr>
+            <w:r>
+              <w:t>Anantapur Dist – 515 001.</w:t>
             </w:r>
           </w:p>
         </w:tc>
@@ -471,57 +358,23 @@
               <w:ind w:left="288"/>
             </w:pPr>
             <w:r>
-              <w:t xml:space="preserve">(formerly </w:t>
-            </w:r>
-            <w:proofErr w:type="spellStart"/>
-            <w:r>
-              <w:t>Moula</w:t>
-            </w:r>
-            <w:proofErr w:type="spellEnd"/>
-            <w:r>
-              <w:t xml:space="preserve"> Ali College of </w:t>
-            </w:r>
-            <w:proofErr w:type="spellStart"/>
-            <w:r>
-              <w:t>Engg</w:t>
-            </w:r>
-            <w:proofErr w:type="spellEnd"/>
-            <w:r>
-              <w:t xml:space="preserve"> &amp;amp; Tech),</w:t>
-            </w:r>
-          </w:p>
-          <w:p>
-            <w:pPr>
-              <w:ind w:left="288"/>
-            </w:pPr>
-            <w:proofErr w:type="spellStart"/>
-            <w:r>
-              <w:t>Gotkur</w:t>
-            </w:r>
-            <w:proofErr w:type="spellEnd"/>
-            <w:r>
-              <w:t xml:space="preserve">(V), </w:t>
-            </w:r>
-            <w:proofErr w:type="spellStart"/>
-            <w:r>
-              <w:t>Kudair</w:t>
-            </w:r>
-            <w:proofErr w:type="spellEnd"/>
-            <w:r>
-              <w:t>(M), Bellary Road,</w:t>
-            </w:r>
-          </w:p>
-          <w:p>
-            <w:pPr>
-              <w:ind w:left="288"/>
-            </w:pPr>
-            <w:proofErr w:type="spellStart"/>
-            <w:r>
-              <w:t>Anantapur</w:t>
-            </w:r>
-            <w:proofErr w:type="spellEnd"/>
-            <w:r>
-              <w:t xml:space="preserve"> Dist-515711.</w:t>
+              <w:t>(formerly Moula Ali College of Engg &amp;amp; Tech),</w:t>
+            </w:r>
+          </w:p>
+          <w:p>
+            <w:pPr>
+              <w:ind w:left="288"/>
+            </w:pPr>
+            <w:r>
+              <w:t>Gotkur(V), Kudair(M), Bellary Road,</w:t>
+            </w:r>
+          </w:p>
+          <w:p>
+            <w:pPr>
+              <w:ind w:left="288"/>
+            </w:pPr>
+            <w:r>
+              <w:t>Anantapur Dist-515711.</w:t>
             </w:r>
           </w:p>
         </w:tc>
@@ -569,34 +422,16 @@
             <w:pPr>
               <w:ind w:left="288"/>
             </w:pPr>
-            <w:proofErr w:type="spellStart"/>
-            <w:r>
-              <w:t>Sanapa</w:t>
-            </w:r>
-            <w:proofErr w:type="spellEnd"/>
-            <w:r>
-              <w:t xml:space="preserve"> Road,</w:t>
-            </w:r>
-          </w:p>
-          <w:p>
-            <w:pPr>
-              <w:ind w:left="288"/>
-            </w:pPr>
-            <w:proofErr w:type="spellStart"/>
-            <w:r>
-              <w:t>Rudrampeta</w:t>
-            </w:r>
-            <w:proofErr w:type="spellEnd"/>
-            <w:r>
-              <w:t xml:space="preserve">, </w:t>
-            </w:r>
-            <w:proofErr w:type="spellStart"/>
-            <w:r>
-              <w:t>Anantapur</w:t>
-            </w:r>
-            <w:proofErr w:type="spellEnd"/>
-            <w:r>
-              <w:t xml:space="preserve"> Dist.-515 001</w:t>
+            <w:r>
+              <w:t>Sanapa Road,</w:t>
+            </w:r>
+          </w:p>
+          <w:p>
+            <w:pPr>
+              <w:ind w:left="288"/>
+            </w:pPr>
+            <w:r>
+              <w:t>Rudrampeta, Anantapur Dist.-515 001</w:t>
             </w:r>
           </w:p>
         </w:tc>
@@ -634,58 +469,24 @@
             <w:pPr>
               <w:ind w:left="288"/>
             </w:pPr>
-            <w:proofErr w:type="spellStart"/>
-            <w:r>
-              <w:t>Shri</w:t>
-            </w:r>
-            <w:proofErr w:type="spellEnd"/>
-            <w:r>
-              <w:t xml:space="preserve"> </w:t>
-            </w:r>
-            <w:proofErr w:type="spellStart"/>
-            <w:r>
-              <w:t>Sai</w:t>
-            </w:r>
-            <w:proofErr w:type="spellEnd"/>
-            <w:r>
-              <w:t xml:space="preserve"> Institute of Engineering &amp;amp; Technology</w:t>
-            </w:r>
-          </w:p>
-          <w:p>
-            <w:pPr>
-              <w:ind w:left="288"/>
-            </w:pPr>
-            <w:r>
-              <w:t xml:space="preserve">#2-383, Ward No.10, </w:t>
-            </w:r>
-            <w:proofErr w:type="spellStart"/>
-            <w:r>
-              <w:t>Podaralla</w:t>
-            </w:r>
-            <w:proofErr w:type="spellEnd"/>
-            <w:r>
-              <w:t xml:space="preserve"> (V), NH-7,</w:t>
-            </w:r>
-          </w:p>
-          <w:p>
-            <w:pPr>
-              <w:ind w:left="288"/>
-            </w:pPr>
-            <w:proofErr w:type="spellStart"/>
-            <w:r>
-              <w:t>Bukkarayasamudram</w:t>
-            </w:r>
-            <w:proofErr w:type="spellEnd"/>
-            <w:r>
-              <w:t xml:space="preserve"> (M), </w:t>
-            </w:r>
-            <w:proofErr w:type="spellStart"/>
-            <w:r>
-              <w:t>Anantapur</w:t>
-            </w:r>
-            <w:proofErr w:type="spellEnd"/>
-            <w:r>
-              <w:t xml:space="preserve"> Dist-515731.</w:t>
+            <w:r>
+              <w:t>Shri Sai Institute of Engineering &amp;amp; Technology</w:t>
+            </w:r>
+          </w:p>
+          <w:p>
+            <w:pPr>
+              <w:ind w:left="288"/>
+            </w:pPr>
+            <w:r>
+              <w:t>#2-383, Ward No.10, Podaralla (V), NH-7,</w:t>
+            </w:r>
+          </w:p>
+          <w:p>
+            <w:pPr>
+              <w:ind w:left="288"/>
+            </w:pPr>
+            <w:r>
+              <w:t>Bukkarayasamudram (M), Anantapur Dist-515731.</w:t>
             </w:r>
           </w:p>
         </w:tc>
@@ -725,74 +526,24 @@
             <w:pPr>
               <w:ind w:left="288"/>
             </w:pPr>
-            <w:proofErr w:type="spellStart"/>
-            <w:r>
-              <w:t>Shri</w:t>
-            </w:r>
-            <w:proofErr w:type="spellEnd"/>
-            <w:r>
-              <w:t xml:space="preserve"> </w:t>
-            </w:r>
-            <w:proofErr w:type="spellStart"/>
-            <w:r>
-              <w:t>Shirdi</w:t>
-            </w:r>
-            <w:proofErr w:type="spellEnd"/>
-            <w:r>
-              <w:t xml:space="preserve"> </w:t>
-            </w:r>
-            <w:proofErr w:type="spellStart"/>
-            <w:r>
-              <w:t>Sai</w:t>
-            </w:r>
-            <w:proofErr w:type="spellEnd"/>
-            <w:r>
-              <w:t xml:space="preserve"> Institute of Science &amp;amp; Engineering</w:t>
-            </w:r>
-          </w:p>
-          <w:p>
-            <w:pPr>
-              <w:ind w:left="288"/>
-            </w:pPr>
-            <w:r>
-              <w:t xml:space="preserve">#2-383, Ward No.10, NH-7, </w:t>
-            </w:r>
-            <w:proofErr w:type="spellStart"/>
-            <w:r>
-              <w:t>Vadiyampeta</w:t>
-            </w:r>
-            <w:proofErr w:type="spellEnd"/>
-            <w:r>
-              <w:t xml:space="preserve">(P), </w:t>
-            </w:r>
-            <w:proofErr w:type="spellStart"/>
-            <w:r>
-              <w:t>Podaralla</w:t>
-            </w:r>
-            <w:proofErr w:type="spellEnd"/>
-            <w:r>
-              <w:t xml:space="preserve"> (V), </w:t>
-            </w:r>
-            <w:proofErr w:type="spellStart"/>
-            <w:r>
-              <w:t>Bukkarayasamudram</w:t>
-            </w:r>
-            <w:proofErr w:type="spellEnd"/>
-            <w:r>
-              <w:t xml:space="preserve"> (M),</w:t>
-            </w:r>
-          </w:p>
-          <w:p>
-            <w:pPr>
-              <w:ind w:left="288"/>
-            </w:pPr>
-            <w:proofErr w:type="spellStart"/>
-            <w:r>
-              <w:t>Anantapur</w:t>
-            </w:r>
-            <w:proofErr w:type="spellEnd"/>
-            <w:r>
-              <w:t xml:space="preserve"> Dist-515731</w:t>
+            <w:r>
+              <w:t>Shri Shirdi Sai Institute of Science &amp;amp; Engineering</w:t>
+            </w:r>
+          </w:p>
+          <w:p>
+            <w:pPr>
+              <w:ind w:left="288"/>
+            </w:pPr>
+            <w:r>
+              <w:t>#2-383, Ward No.10, NH-7, Vadiyampeta(P), Podaralla (V), Bukkarayasamudram (M),</w:t>
+            </w:r>
+          </w:p>
+          <w:p>
+            <w:pPr>
+              <w:ind w:left="288"/>
+            </w:pPr>
+            <w:r>
+              <w:t>Anantapur Dist-515731</w:t>
             </w:r>
           </w:p>
         </w:tc>
@@ -831,36 +582,15 @@
               <w:ind w:left="288"/>
             </w:pPr>
             <w:r>
-              <w:t xml:space="preserve">Sir </w:t>
-            </w:r>
-            <w:proofErr w:type="spellStart"/>
-            <w:r>
-              <w:t>C.V.Raman</w:t>
-            </w:r>
-            <w:proofErr w:type="spellEnd"/>
-            <w:r>
-              <w:t xml:space="preserve"> Institute of Technology &amp;amp; Sciences</w:t>
-            </w:r>
-          </w:p>
-          <w:p>
-            <w:pPr>
-              <w:ind w:left="288"/>
-            </w:pPr>
-            <w:proofErr w:type="spellStart"/>
-            <w:r>
-              <w:t>Tadipatri</w:t>
-            </w:r>
-            <w:proofErr w:type="spellEnd"/>
-            <w:r>
-              <w:t xml:space="preserve">, </w:t>
-            </w:r>
-            <w:proofErr w:type="spellStart"/>
-            <w:r>
-              <w:t>Anantapur</w:t>
-            </w:r>
-            <w:proofErr w:type="spellEnd"/>
-            <w:r>
-              <w:t xml:space="preserve"> Dist-515411.</w:t>
+              <w:t>Sir C.V.Raman Institute of Technology &amp;amp; Sciences</w:t>
+            </w:r>
+          </w:p>
+          <w:p>
+            <w:pPr>
+              <w:ind w:left="288"/>
+            </w:pPr>
+            <w:r>
+              <w:t>Tadipatri, Anantapur Dist-515411.</w:t>
             </w:r>
           </w:p>
         </w:tc>
@@ -911,57 +641,23 @@
               <w:ind w:left="288"/>
             </w:pPr>
             <w:r>
-              <w:t xml:space="preserve">Sri Krishna </w:t>
-            </w:r>
-            <w:proofErr w:type="spellStart"/>
-            <w:r>
-              <w:t>Devaraya</w:t>
-            </w:r>
-            <w:proofErr w:type="spellEnd"/>
-            <w:r>
-              <w:t xml:space="preserve"> Engineering College</w:t>
-            </w:r>
-          </w:p>
-          <w:p>
-            <w:pPr>
-              <w:ind w:left="288"/>
-            </w:pPr>
-            <w:r>
-              <w:t xml:space="preserve">NH:7, </w:t>
-            </w:r>
-            <w:proofErr w:type="spellStart"/>
-            <w:r>
-              <w:t>Gootyanantapuram</w:t>
-            </w:r>
-            <w:proofErr w:type="spellEnd"/>
-            <w:r>
-              <w:t>,</w:t>
-            </w:r>
-          </w:p>
-          <w:p>
-            <w:pPr>
-              <w:ind w:left="288"/>
-            </w:pPr>
-            <w:proofErr w:type="spellStart"/>
-            <w:proofErr w:type="gramStart"/>
-            <w:r>
-              <w:t>Gooty</w:t>
-            </w:r>
-            <w:proofErr w:type="spellEnd"/>
-            <w:r>
-              <w:t xml:space="preserve"> ,</w:t>
-            </w:r>
-            <w:proofErr w:type="gramEnd"/>
-            <w:r>
-              <w:t xml:space="preserve"> </w:t>
-            </w:r>
-            <w:proofErr w:type="spellStart"/>
-            <w:r>
-              <w:t>Anantapur</w:t>
-            </w:r>
-            <w:proofErr w:type="spellEnd"/>
-            <w:r>
-              <w:t xml:space="preserve"> Dist-515 401.</w:t>
+              <w:t>Sri Krishna Devaraya Engineering College</w:t>
+            </w:r>
+          </w:p>
+          <w:p>
+            <w:pPr>
+              <w:ind w:left="288"/>
+            </w:pPr>
+            <w:r>
+              <w:t>NH:7, Gootyanantapuram,</w:t>
+            </w:r>
+          </w:p>
+          <w:p>
+            <w:pPr>
+              <w:ind w:left="288"/>
+            </w:pPr>
+            <w:r>
+              <w:t>Gooty , Anantapur Dist-515 401.</w:t>
             </w:r>
           </w:p>
         </w:tc>
@@ -1010,49 +706,23 @@
               <w:ind w:left="288"/>
             </w:pPr>
             <w:r>
-              <w:t xml:space="preserve">Sri </w:t>
-            </w:r>
-            <w:proofErr w:type="spellStart"/>
-            <w:r>
-              <w:t>Sai</w:t>
-            </w:r>
-            <w:proofErr w:type="spellEnd"/>
-            <w:r>
-              <w:t xml:space="preserve"> College of Engineering &amp;amp; Technology,</w:t>
-            </w:r>
-          </w:p>
-          <w:p>
-            <w:pPr>
-              <w:ind w:left="288"/>
-            </w:pPr>
-            <w:proofErr w:type="spellStart"/>
-            <w:r>
-              <w:t>Loluru</w:t>
-            </w:r>
-            <w:proofErr w:type="spellEnd"/>
-            <w:r>
-              <w:t xml:space="preserve"> (V), </w:t>
-            </w:r>
-            <w:proofErr w:type="spellStart"/>
-            <w:r>
-              <w:t>Singanamala</w:t>
-            </w:r>
-            <w:proofErr w:type="spellEnd"/>
-            <w:r>
-              <w:t xml:space="preserve"> (M),</w:t>
-            </w:r>
-          </w:p>
-          <w:p>
-            <w:pPr>
-              <w:ind w:left="288"/>
-            </w:pPr>
-            <w:proofErr w:type="spellStart"/>
-            <w:r>
-              <w:t>Anantapur</w:t>
-            </w:r>
-            <w:proofErr w:type="spellEnd"/>
-            <w:r>
-              <w:t xml:space="preserve"> Dist-515731</w:t>
+              <w:t>Sri Sai College of Engineering &amp;amp; Technology,</w:t>
+            </w:r>
+          </w:p>
+          <w:p>
+            <w:pPr>
+              <w:ind w:left="288"/>
+            </w:pPr>
+            <w:r>
+              <w:t>Loluru (V), Singanamala (M),</w:t>
+            </w:r>
+          </w:p>
+          <w:p>
+            <w:pPr>
+              <w:ind w:left="288"/>
+            </w:pPr>
+            <w:r>
+              <w:t>Anantapur Dist-515731</w:t>
             </w:r>
           </w:p>
         </w:tc>
@@ -1093,49 +763,23 @@
               <w:ind w:left="288"/>
             </w:pPr>
             <w:r>
-              <w:t xml:space="preserve">Sri </w:t>
-            </w:r>
-            <w:proofErr w:type="spellStart"/>
-            <w:r>
-              <w:t>Venkateswara</w:t>
-            </w:r>
-            <w:proofErr w:type="spellEnd"/>
-            <w:r>
-              <w:t xml:space="preserve"> Institute of Technology</w:t>
-            </w:r>
-          </w:p>
-          <w:p>
-            <w:pPr>
-              <w:ind w:left="288"/>
-            </w:pPr>
-            <w:proofErr w:type="spellStart"/>
-            <w:r>
-              <w:t>Hampapuram</w:t>
-            </w:r>
-            <w:proofErr w:type="spellEnd"/>
-            <w:r>
-              <w:t xml:space="preserve">, </w:t>
-            </w:r>
-            <w:proofErr w:type="spellStart"/>
-            <w:r>
-              <w:t>Rapthadu</w:t>
-            </w:r>
-            <w:proofErr w:type="spellEnd"/>
-            <w:r>
-              <w:t xml:space="preserve"> (M),</w:t>
-            </w:r>
-          </w:p>
-          <w:p>
-            <w:pPr>
-              <w:ind w:left="288"/>
-            </w:pPr>
-            <w:proofErr w:type="spellStart"/>
-            <w:r>
-              <w:t>Anantapur</w:t>
-            </w:r>
-            <w:proofErr w:type="spellEnd"/>
-            <w:r>
-              <w:t xml:space="preserve"> Dist-515001.</w:t>
+              <w:t>Sri Venkateswara Institute of Technology</w:t>
+            </w:r>
+          </w:p>
+          <w:p>
+            <w:pPr>
+              <w:ind w:left="288"/>
+            </w:pPr>
+            <w:r>
+              <w:t>Hampapuram, Rapthadu (M),</w:t>
+            </w:r>
+          </w:p>
+          <w:p>
+            <w:pPr>
+              <w:ind w:left="288"/>
+            </w:pPr>
+            <w:r>
+              <w:t>Anantapur Dist-515001.</w:t>
             </w:r>
           </w:p>
         </w:tc>
@@ -1173,47 +817,24 @@
             <w:pPr>
               <w:ind w:left="288"/>
             </w:pPr>
-            <w:proofErr w:type="spellStart"/>
-            <w:r>
-              <w:t>Tadipatri</w:t>
-            </w:r>
-            <w:proofErr w:type="spellEnd"/>
-            <w:r>
-              <w:t xml:space="preserve"> Engineering College</w:t>
-            </w:r>
-          </w:p>
-          <w:p>
-            <w:pPr>
-              <w:ind w:left="288"/>
-            </w:pPr>
-            <w:proofErr w:type="spellStart"/>
-            <w:r>
-              <w:t>Veerapuram</w:t>
-            </w:r>
-            <w:proofErr w:type="spellEnd"/>
-            <w:r>
-              <w:t xml:space="preserve"> (V), </w:t>
-            </w:r>
-            <w:proofErr w:type="spellStart"/>
-            <w:r>
-              <w:t>Tadipatri</w:t>
-            </w:r>
-            <w:proofErr w:type="spellEnd"/>
-            <w:r>
-              <w:t>(M),</w:t>
-            </w:r>
-          </w:p>
-          <w:p>
-            <w:pPr>
-              <w:ind w:left="288"/>
-            </w:pPr>
-            <w:proofErr w:type="spellStart"/>
-            <w:r>
-              <w:t>Anantapur</w:t>
-            </w:r>
-            <w:proofErr w:type="spellEnd"/>
-            <w:r>
-              <w:t xml:space="preserve"> Dist-515411</w:t>
+            <w:r>
+              <w:t>Tadipatri Engineering College</w:t>
+            </w:r>
+          </w:p>
+          <w:p>
+            <w:pPr>
+              <w:ind w:left="288"/>
+            </w:pPr>
+            <w:r>
+              <w:t>Veerapuram (V), Tadipatri(M),</w:t>
+            </w:r>
+          </w:p>
+          <w:p>
+            <w:pPr>
+              <w:ind w:left="288"/>
+            </w:pPr>
+            <w:r>
+              <w:t>Anantapur Dist-515411</w:t>
             </w:r>
           </w:p>
         </w:tc>
@@ -1237,8 +858,6 @@
             <w:pPr>
               <w:ind w:left="288"/>
             </w:pPr>
-            <w:bookmarkStart w:id="0" w:name="_GoBack"/>
-            <w:bookmarkEnd w:id="0"/>
             <w:r>
               <w:t>To</w:t>
             </w:r>
@@ -1255,55 +874,24 @@
             <w:pPr>
               <w:ind w:left="288"/>
             </w:pPr>
-            <w:proofErr w:type="spellStart"/>
-            <w:r>
-              <w:t>Srinivasa</w:t>
-            </w:r>
-            <w:proofErr w:type="spellEnd"/>
-            <w:r>
-              <w:t xml:space="preserve"> </w:t>
-            </w:r>
-            <w:proofErr w:type="spellStart"/>
-            <w:r>
-              <w:t>Ramanujan</w:t>
-            </w:r>
-            <w:proofErr w:type="spellEnd"/>
-            <w:r>
-              <w:t xml:space="preserve"> Institute of Technology,</w:t>
-            </w:r>
-          </w:p>
-          <w:p>
-            <w:pPr>
-              <w:ind w:left="288"/>
-            </w:pPr>
-            <w:proofErr w:type="spellStart"/>
-            <w:r>
-              <w:t>Bodiganidoddi</w:t>
-            </w:r>
-            <w:proofErr w:type="spellEnd"/>
-            <w:r>
-              <w:t xml:space="preserve"> (V), </w:t>
-            </w:r>
-            <w:proofErr w:type="spellStart"/>
-            <w:r>
-              <w:t>B.K.Samudram</w:t>
-            </w:r>
-            <w:proofErr w:type="spellEnd"/>
-            <w:r>
-              <w:t xml:space="preserve"> (M),</w:t>
-            </w:r>
-          </w:p>
-          <w:p>
-            <w:pPr>
-              <w:ind w:left="288"/>
-            </w:pPr>
-            <w:proofErr w:type="spellStart"/>
-            <w:r>
-              <w:t>Anantapur</w:t>
-            </w:r>
-            <w:proofErr w:type="spellEnd"/>
-            <w:r>
-              <w:t xml:space="preserve"> Dist-515007.</w:t>
+            <w:r>
+              <w:t>Srinivasa Ramanujan Institute of Technology,</w:t>
+            </w:r>
+          </w:p>
+          <w:p>
+            <w:pPr>
+              <w:ind w:left="288"/>
+            </w:pPr>
+            <w:r>
+              <w:t>Bodiganidoddi (V), B.K.Samudram (M),</w:t>
+            </w:r>
+          </w:p>
+          <w:p>
+            <w:pPr>
+              <w:ind w:left="288"/>
+            </w:pPr>
+            <w:r>
+              <w:t>Anantapur Dist-515007.</w:t>
             </w:r>
           </w:p>
         </w:tc>

</xml_diff>